<commit_message>
README update, changing the exemples.
</commit_message>
<xml_diff>
--- a/doc/DELHOMME_rapport.docx
+++ b/doc/DELHOMME_rapport.docx
@@ -1113,48 +1113,12 @@
         <w:rPr>
           <w:rFonts w:ascii="Times New Roman" w:hAnsi="Times New Roman" w:cs="Times New Roman"/>
         </w:rPr>
-        <w:t xml:space="preserve"> compare les différentes approches.</w:t>
-      </w:r>
-      <w:r>
-        <w:rPr>
-          <w:rFonts w:ascii="Times New Roman" w:hAnsi="Times New Roman" w:cs="Times New Roman"/>
-        </w:rPr>
-        <w:t xml:space="preserve"> Les trois </w:t>
-      </w:r>
-      <w:r>
-        <w:rPr>
-          <w:rFonts w:ascii="Times New Roman" w:hAnsi="Times New Roman" w:cs="Times New Roman"/>
-        </w:rPr>
-        <w:t xml:space="preserve">algorithmes se basent sur de la programmation dynamique et ont recours à une matrice de similarité. </w:t>
-      </w:r>
-      <w:r>
-        <w:rPr>
-          <w:rFonts w:ascii="Times New Roman" w:hAnsi="Times New Roman" w:cs="Times New Roman"/>
-        </w:rPr>
-        <w:t>C</w:t>
-      </w:r>
-      <w:r>
-        <w:rPr>
-          <w:rFonts w:ascii="Times New Roman" w:hAnsi="Times New Roman" w:cs="Times New Roman"/>
-        </w:rPr>
-        <w:t>’est la matrice calculée à partir des produits scalaires des embeddings qui est utilisée</w:t>
-      </w:r>
-      <w:r>
-        <w:rPr>
-          <w:rFonts w:ascii="Times New Roman" w:hAnsi="Times New Roman" w:cs="Times New Roman"/>
-        </w:rPr>
-        <w:t xml:space="preserve"> ici.</w:t>
-      </w:r>
-      <w:r>
-        <w:rPr>
-          <w:rFonts w:ascii="Times New Roman" w:hAnsi="Times New Roman" w:cs="Times New Roman"/>
-        </w:rPr>
-        <w:t xml:space="preserve"> </w:t>
-      </w:r>
-    </w:p>
-    <w:p>
-      <w:pPr>
-        <w:jc w:val="both"/>
+        <w:t xml:space="preserve"> compare les différentes approches. Les trois algorithmes se basent sur de la programmation dynamique et ont recours à une matrice de similarité. C’est la matrice calculée à partir des produits scalaires des embeddings qui est utilisée ici. </w:t>
+      </w:r>
+    </w:p>
+    <w:p>
+      <w:pPr>
+        <w:jc w:val="center"/>
         <w:rPr>
           <w:rFonts w:ascii="Times New Roman" w:hAnsi="Times New Roman" w:cs="Times New Roman"/>
         </w:rPr>
@@ -1166,9 +1130,9 @@
         </w:rPr>
         <w:lastRenderedPageBreak/>
         <w:drawing>
-          <wp:inline distT="0" distB="0" distL="0" distR="0" wp14:anchorId="0E69B1C4" wp14:editId="1D37783A">
-            <wp:extent cx="5744849" cy="2776438"/>
-            <wp:effectExtent l="0" t="0" r="8255" b="0"/>
+          <wp:inline distT="0" distB="0" distL="0" distR="0" wp14:anchorId="0E69B1C4" wp14:editId="0C0A911D">
+            <wp:extent cx="4538133" cy="2193242"/>
+            <wp:effectExtent l="0" t="0" r="0" b="0"/>
             <wp:docPr id="9" name="Image 9"/>
             <wp:cNvGraphicFramePr>
               <a:graphicFrameLocks xmlns:a="http://schemas.openxmlformats.org/drawingml/2006/main" noChangeAspect="1"/>
@@ -1198,7 +1162,7 @@
                   <pic:spPr bwMode="auto">
                     <a:xfrm>
                       <a:off x="0" y="0"/>
-                      <a:ext cx="5768735" cy="2787982"/>
+                      <a:ext cx="4570255" cy="2208766"/>
                     </a:xfrm>
                     <a:prstGeom prst="rect">
                       <a:avLst/>
@@ -1499,6 +1463,9 @@
         </w:rPr>
       </w:pPr>
       <w:r>
+        <w:rPr>
+          <w:noProof/>
+        </w:rPr>
         <w:drawing>
           <wp:inline distT="0" distB="0" distL="0" distR="0" wp14:anchorId="645F0093" wp14:editId="73AEBDE9">
             <wp:extent cx="4191000" cy="2270125"/>
@@ -1568,7 +1535,6 @@
           <w:szCs w:val="20"/>
           <w:u w:val="single"/>
         </w:rPr>
-        <w:lastRenderedPageBreak/>
         <w:t>Figure 3 : Cas d’alignement optimal.</w:t>
       </w:r>
       <w:r>
@@ -1577,23 +1543,349 @@
           <w:sz w:val="20"/>
           <w:szCs w:val="20"/>
         </w:rPr>
-        <w:t xml:space="preserve"> La protéine </w:t>
-      </w:r>
-      <w:r>
+        <w:t xml:space="preserve"> La protéine 6PF2K_1bif est alignée sur elle-même en suivant les algorithmes d’alignement global, local et semi-global. Les résultats des trois alignements sont identiques.</w:t>
+      </w:r>
+    </w:p>
+    <w:p>
+      <w:pPr>
+        <w:jc w:val="both"/>
+        <w:rPr>
+          <w:rFonts w:ascii="Times New Roman" w:hAnsi="Times New Roman" w:cs="Times New Roman"/>
+        </w:rPr>
+      </w:pPr>
+      <w:r>
+        <w:rPr>
+          <w:rFonts w:ascii="Times New Roman" w:hAnsi="Times New Roman" w:cs="Times New Roman"/>
+        </w:rPr>
+        <w:lastRenderedPageBreak/>
+        <w:t>Le résultat de ce test est satisfaisant. Les deux protéines sont parfaitement alignées</w:t>
+      </w:r>
+      <w:r>
+        <w:rPr>
+          <w:rFonts w:ascii="Times New Roman" w:hAnsi="Times New Roman" w:cs="Times New Roman"/>
+        </w:rPr>
+        <w:t xml:space="preserve"> ce qui correspond à un </w:t>
+      </w:r>
+      <w:proofErr w:type="spellStart"/>
+      <w:r>
+        <w:rPr>
+          <w:rFonts w:ascii="Times New Roman" w:hAnsi="Times New Roman" w:cs="Times New Roman"/>
+        </w:rPr>
+        <w:t>TMscore</w:t>
+      </w:r>
+      <w:proofErr w:type="spellEnd"/>
+      <w:r>
+        <w:rPr>
+          <w:rFonts w:ascii="Times New Roman" w:hAnsi="Times New Roman" w:cs="Times New Roman"/>
+        </w:rPr>
+        <w:t xml:space="preserve"> de 1. Notons également que le score d’alignement obtenu de 6595.005 correspond au score obtenu dans le fichier de référence </w:t>
+      </w:r>
+      <w:r>
+        <w:rPr>
+          <w:rFonts w:ascii="Times New Roman" w:hAnsi="Times New Roman" w:cs="Times New Roman"/>
+        </w:rPr>
+        <w:t>TMSCORES_HOMSTRAD.txt</w:t>
+      </w:r>
+      <w:r>
+        <w:rPr>
+          <w:rFonts w:ascii="Times New Roman" w:hAnsi="Times New Roman" w:cs="Times New Roman"/>
+        </w:rPr>
+        <w:t xml:space="preserve"> ce qui nous conforte dans le bon fonctionnement de l’algorithme.</w:t>
+      </w:r>
+    </w:p>
+    <w:p>
+      <w:pPr>
+        <w:jc w:val="both"/>
+        <w:rPr>
+          <w:rFonts w:ascii="Times New Roman" w:hAnsi="Times New Roman" w:cs="Times New Roman"/>
+          <w:b/>
+          <w:bCs/>
+        </w:rPr>
+      </w:pPr>
+      <w:r>
+        <w:rPr>
+          <w:rFonts w:ascii="Times New Roman" w:hAnsi="Times New Roman" w:cs="Times New Roman"/>
+          <w:b/>
+          <w:bCs/>
+        </w:rPr>
+        <w:t xml:space="preserve">Cas d’alignement </w:t>
+      </w:r>
+      <w:r>
+        <w:rPr>
+          <w:rFonts w:ascii="Times New Roman" w:hAnsi="Times New Roman" w:cs="Times New Roman"/>
+          <w:b/>
+          <w:bCs/>
+        </w:rPr>
+        <w:t>mauvais</w:t>
+      </w:r>
+    </w:p>
+    <w:p>
+      <w:pPr>
+        <w:jc w:val="both"/>
+        <w:rPr>
+          <w:rFonts w:ascii="Times New Roman" w:hAnsi="Times New Roman" w:cs="Times New Roman"/>
+        </w:rPr>
+      </w:pPr>
+      <w:r>
+        <w:rPr>
+          <w:rFonts w:ascii="Times New Roman" w:hAnsi="Times New Roman" w:cs="Times New Roman"/>
+        </w:rPr>
+        <w:t xml:space="preserve">Le second alignement est lancé sur deux protéines dont le </w:t>
+      </w:r>
+      <w:proofErr w:type="spellStart"/>
+      <w:r>
+        <w:rPr>
+          <w:rFonts w:ascii="Times New Roman" w:hAnsi="Times New Roman" w:cs="Times New Roman"/>
+        </w:rPr>
+        <w:t>TMscore</w:t>
+      </w:r>
+      <w:proofErr w:type="spellEnd"/>
+      <w:r>
+        <w:rPr>
+          <w:rFonts w:ascii="Times New Roman" w:hAnsi="Times New Roman" w:cs="Times New Roman"/>
+        </w:rPr>
+        <w:t xml:space="preserve"> est faible. Au contraire du cas d’alignement optimal, ce test permet d’observer le comportement de l’algorithme dans le cas de protéines peu homologues. L’alignement est effectué sur les protéines </w:t>
+      </w:r>
+      <w:r>
+        <w:rPr>
+          <w:rFonts w:ascii="Times New Roman" w:hAnsi="Times New Roman" w:cs="Times New Roman"/>
+        </w:rPr>
+        <w:t>6PF2K_1bif</w:t>
+      </w:r>
+      <w:r>
+        <w:rPr>
+          <w:rFonts w:ascii="Times New Roman" w:hAnsi="Times New Roman" w:cs="Times New Roman"/>
+        </w:rPr>
+        <w:t xml:space="preserve"> et </w:t>
+      </w:r>
+      <w:r>
+        <w:rPr>
+          <w:rFonts w:ascii="Times New Roman" w:hAnsi="Times New Roman" w:cs="Times New Roman"/>
+        </w:rPr>
+        <w:t>7kD_DNA_binding_1azpa</w:t>
+      </w:r>
+      <w:r>
+        <w:rPr>
+          <w:rFonts w:ascii="Times New Roman" w:hAnsi="Times New Roman" w:cs="Times New Roman"/>
+        </w:rPr>
+        <w:t>.</w:t>
+      </w:r>
+      <w:r>
+        <w:rPr>
+          <w:rFonts w:ascii="Times New Roman" w:hAnsi="Times New Roman" w:cs="Times New Roman"/>
+        </w:rPr>
+        <w:t xml:space="preserve"> </w:t>
+      </w:r>
+      <w:r>
+        <w:rPr>
+          <w:rFonts w:ascii="Times New Roman" w:hAnsi="Times New Roman" w:cs="Times New Roman"/>
+        </w:rPr>
+        <w:t xml:space="preserve">Les résultats obtenus sont identiques entre les trois méthodes. La </w:t>
+      </w:r>
+      <w:r>
+        <w:rPr>
+          <w:rFonts w:ascii="Times New Roman" w:hAnsi="Times New Roman" w:cs="Times New Roman"/>
+          <w:b/>
+          <w:bCs/>
+        </w:rPr>
+        <w:t>Figure</w:t>
+      </w:r>
+      <w:r>
+        <w:rPr>
+          <w:rFonts w:ascii="Times New Roman" w:hAnsi="Times New Roman" w:cs="Times New Roman"/>
+          <w:b/>
+          <w:bCs/>
+        </w:rPr>
+        <w:t xml:space="preserve"> 4 </w:t>
+      </w:r>
+      <w:r>
+        <w:rPr>
+          <w:rFonts w:ascii="Times New Roman" w:hAnsi="Times New Roman" w:cs="Times New Roman"/>
+        </w:rPr>
+        <w:t>présente l’alignement obtenu. L’algorithme affiche également le score d’alignement de la séquence.</w:t>
+      </w:r>
+    </w:p>
+    <w:p>
+      <w:pPr>
+        <w:jc w:val="both"/>
+        <w:rPr>
+          <w:rFonts w:ascii="Times New Roman" w:hAnsi="Times New Roman" w:cs="Times New Roman"/>
+        </w:rPr>
+      </w:pPr>
+    </w:p>
+    <w:p>
+      <w:pPr>
+        <w:jc w:val="center"/>
+        <w:rPr>
+          <w:rFonts w:ascii="Times New Roman" w:hAnsi="Times New Roman" w:cs="Times New Roman"/>
+        </w:rPr>
+      </w:pPr>
+      <w:r>
+        <w:drawing>
+          <wp:inline distT="0" distB="0" distL="0" distR="0" wp14:anchorId="59AA49E2" wp14:editId="732C5A45">
+            <wp:extent cx="4224866" cy="2255250"/>
+            <wp:effectExtent l="0" t="0" r="4445" b="0"/>
+            <wp:docPr id="2" name="Image 2"/>
+            <wp:cNvGraphicFramePr>
+              <a:graphicFrameLocks xmlns:a="http://schemas.openxmlformats.org/drawingml/2006/main" noChangeAspect="1"/>
+            </wp:cNvGraphicFramePr>
+            <a:graphic xmlns:a="http://schemas.openxmlformats.org/drawingml/2006/main">
+              <a:graphicData uri="http://schemas.openxmlformats.org/drawingml/2006/picture">
+                <pic:pic xmlns:pic="http://schemas.openxmlformats.org/drawingml/2006/picture">
+                  <pic:nvPicPr>
+                    <pic:cNvPr id="0" name="Picture 1"/>
+                    <pic:cNvPicPr>
+                      <a:picLocks noChangeAspect="1" noChangeArrowheads="1"/>
+                    </pic:cNvPicPr>
+                  </pic:nvPicPr>
+                  <pic:blipFill>
+                    <a:blip r:embed="rId11" cstate="print">
+                      <a:extLst>
+                        <a:ext uri="{28A0092B-C50C-407E-A947-70E740481C1C}">
+                          <a14:useLocalDpi xmlns:a14="http://schemas.microsoft.com/office/drawing/2010/main" val="0"/>
+                        </a:ext>
+                      </a:extLst>
+                    </a:blip>
+                    <a:srcRect/>
+                    <a:stretch>
+                      <a:fillRect/>
+                    </a:stretch>
+                  </pic:blipFill>
+                  <pic:spPr bwMode="auto">
+                    <a:xfrm>
+                      <a:off x="0" y="0"/>
+                      <a:ext cx="4237221" cy="2261845"/>
+                    </a:xfrm>
+                    <a:prstGeom prst="rect">
+                      <a:avLst/>
+                    </a:prstGeom>
+                    <a:noFill/>
+                    <a:ln>
+                      <a:noFill/>
+                    </a:ln>
+                  </pic:spPr>
+                </pic:pic>
+              </a:graphicData>
+            </a:graphic>
+          </wp:inline>
+        </w:drawing>
+      </w:r>
+    </w:p>
+    <w:p>
+      <w:pPr>
+        <w:jc w:val="both"/>
         <w:rPr>
           <w:rFonts w:ascii="Times New Roman" w:hAnsi="Times New Roman" w:cs="Times New Roman"/>
           <w:sz w:val="20"/>
           <w:szCs w:val="20"/>
         </w:rPr>
-        <w:t>6PF2K_1bif</w:t>
-      </w:r>
+      </w:pPr>
       <w:r>
         <w:rPr>
           <w:rFonts w:ascii="Times New Roman" w:hAnsi="Times New Roman" w:cs="Times New Roman"/>
           <w:sz w:val="20"/>
           <w:szCs w:val="20"/>
-        </w:rPr>
-        <w:t xml:space="preserve"> est alignée sur elle-même en suivant les algorithmes d’alignement global, local et semi-global. Les résultats des trois alignements sont identiques.</w:t>
+          <w:u w:val="single"/>
+        </w:rPr>
+        <w:t xml:space="preserve">Figure </w:t>
+      </w:r>
+      <w:r>
+        <w:rPr>
+          <w:rFonts w:ascii="Times New Roman" w:hAnsi="Times New Roman" w:cs="Times New Roman"/>
+          <w:sz w:val="20"/>
+          <w:szCs w:val="20"/>
+          <w:u w:val="single"/>
+        </w:rPr>
+        <w:t>4</w:t>
+      </w:r>
+      <w:r>
+        <w:rPr>
+          <w:rFonts w:ascii="Times New Roman" w:hAnsi="Times New Roman" w:cs="Times New Roman"/>
+          <w:sz w:val="20"/>
+          <w:szCs w:val="20"/>
+          <w:u w:val="single"/>
+        </w:rPr>
+        <w:t xml:space="preserve"> : Cas d’alignement </w:t>
+      </w:r>
+      <w:r>
+        <w:rPr>
+          <w:rFonts w:ascii="Times New Roman" w:hAnsi="Times New Roman" w:cs="Times New Roman"/>
+          <w:sz w:val="20"/>
+          <w:szCs w:val="20"/>
+          <w:u w:val="single"/>
+        </w:rPr>
+        <w:t>mauvais</w:t>
+      </w:r>
+      <w:r>
+        <w:rPr>
+          <w:rFonts w:ascii="Times New Roman" w:hAnsi="Times New Roman" w:cs="Times New Roman"/>
+          <w:sz w:val="20"/>
+          <w:szCs w:val="20"/>
+          <w:u w:val="single"/>
+        </w:rPr>
+        <w:t>.</w:t>
+      </w:r>
+      <w:r>
+        <w:rPr>
+          <w:rFonts w:ascii="Times New Roman" w:hAnsi="Times New Roman" w:cs="Times New Roman"/>
+          <w:sz w:val="20"/>
+          <w:szCs w:val="20"/>
+        </w:rPr>
+        <w:t xml:space="preserve"> </w:t>
+      </w:r>
+      <w:r>
+        <w:rPr>
+          <w:rFonts w:ascii="Times New Roman" w:hAnsi="Times New Roman" w:cs="Times New Roman"/>
+        </w:rPr>
+        <w:t>L</w:t>
+      </w:r>
+      <w:r>
+        <w:rPr>
+          <w:rFonts w:ascii="Times New Roman" w:hAnsi="Times New Roman" w:cs="Times New Roman"/>
+        </w:rPr>
+        <w:t xml:space="preserve">es protéines </w:t>
+      </w:r>
+      <w:r>
+        <w:rPr>
+          <w:rFonts w:ascii="Times New Roman" w:hAnsi="Times New Roman" w:cs="Times New Roman"/>
+        </w:rPr>
+        <w:t>6PF2K_1bif</w:t>
+      </w:r>
+      <w:r>
+        <w:rPr>
+          <w:rFonts w:ascii="Times New Roman" w:hAnsi="Times New Roman" w:cs="Times New Roman"/>
+        </w:rPr>
+        <w:t xml:space="preserve"> et </w:t>
+      </w:r>
+      <w:r>
+        <w:rPr>
+          <w:rFonts w:ascii="Times New Roman" w:hAnsi="Times New Roman" w:cs="Times New Roman"/>
+        </w:rPr>
+        <w:t>7kD_DNA_binding_1azpa</w:t>
+      </w:r>
+      <w:r>
+        <w:rPr>
+          <w:rFonts w:ascii="Times New Roman" w:hAnsi="Times New Roman" w:cs="Times New Roman"/>
+          <w:sz w:val="20"/>
+          <w:szCs w:val="20"/>
+        </w:rPr>
+        <w:t xml:space="preserve"> </w:t>
+      </w:r>
+      <w:r>
+        <w:rPr>
+          <w:rFonts w:ascii="Times New Roman" w:hAnsi="Times New Roman" w:cs="Times New Roman"/>
+          <w:sz w:val="20"/>
+          <w:szCs w:val="20"/>
+        </w:rPr>
+        <w:t xml:space="preserve">sont alignés </w:t>
+      </w:r>
+      <w:r>
+        <w:rPr>
+          <w:rFonts w:ascii="Times New Roman" w:hAnsi="Times New Roman" w:cs="Times New Roman"/>
+          <w:sz w:val="20"/>
+          <w:szCs w:val="20"/>
+        </w:rPr>
+        <w:t>en suivant les algorithmes d’alignement global, local et semi-global. Les résultats des trois alignements sont identiques.</w:t>
       </w:r>
     </w:p>
     <w:p>
@@ -1603,69 +1895,21 @@
           <w:rFonts w:ascii="Times New Roman" w:hAnsi="Times New Roman" w:cs="Times New Roman"/>
         </w:rPr>
       </w:pPr>
-      <w:r>
-        <w:rPr>
-          <w:rFonts w:ascii="Times New Roman" w:hAnsi="Times New Roman" w:cs="Times New Roman"/>
-        </w:rPr>
-        <w:t>Le résultat de ce test est satisfaisant. Les deux protéines sont parfaitement alignées</w:t>
-      </w:r>
-      <w:r>
-        <w:rPr>
-          <w:rFonts w:ascii="Times New Roman" w:hAnsi="Times New Roman" w:cs="Times New Roman"/>
-        </w:rPr>
-        <w:t xml:space="preserve"> ce qui correspond à un </w:t>
-      </w:r>
-      <w:proofErr w:type="spellStart"/>
-      <w:r>
-        <w:rPr>
-          <w:rFonts w:ascii="Times New Roman" w:hAnsi="Times New Roman" w:cs="Times New Roman"/>
-        </w:rPr>
-        <w:t>TMscore</w:t>
-      </w:r>
-      <w:proofErr w:type="spellEnd"/>
-      <w:r>
-        <w:rPr>
-          <w:rFonts w:ascii="Times New Roman" w:hAnsi="Times New Roman" w:cs="Times New Roman"/>
-        </w:rPr>
-        <w:t xml:space="preserve"> de 1. Notons également que le score d’alignement obtenu de 6595.005 correspond au score obtenu dans le fichier de référence </w:t>
-      </w:r>
-      <w:r>
-        <w:rPr>
-          <w:rFonts w:ascii="Times New Roman" w:hAnsi="Times New Roman" w:cs="Times New Roman"/>
-        </w:rPr>
-        <w:t>TMSCORES_HOMSTRAD.txt</w:t>
-      </w:r>
-      <w:r>
-        <w:rPr>
-          <w:rFonts w:ascii="Times New Roman" w:hAnsi="Times New Roman" w:cs="Times New Roman"/>
-        </w:rPr>
-        <w:t xml:space="preserve"> ce qui nous conforte dans le bon fonctionnement de l’algorithme.</w:t>
-      </w:r>
     </w:p>
     <w:p>
       <w:pPr>
         <w:jc w:val="both"/>
         <w:rPr>
           <w:rFonts w:ascii="Times New Roman" w:hAnsi="Times New Roman" w:cs="Times New Roman"/>
-          <w:b/>
-          <w:bCs/>
-        </w:rPr>
-      </w:pPr>
-      <w:r>
-        <w:rPr>
-          <w:rFonts w:ascii="Times New Roman" w:hAnsi="Times New Roman" w:cs="Times New Roman"/>
-          <w:b/>
-          <w:bCs/>
-        </w:rPr>
-        <w:t xml:space="preserve">Cas d’alignement </w:t>
-      </w:r>
-      <w:r>
-        <w:rPr>
-          <w:rFonts w:ascii="Times New Roman" w:hAnsi="Times New Roman" w:cs="Times New Roman"/>
-          <w:b/>
-          <w:bCs/>
-        </w:rPr>
-        <w:t>mauvais</w:t>
+        </w:rPr>
+      </w:pPr>
+    </w:p>
+    <w:p>
+      <w:pPr>
+        <w:pStyle w:val="Titre1"/>
+      </w:pPr>
+      <w:r>
+        <w:t>Discussion</w:t>
       </w:r>
     </w:p>
     <w:p>
@@ -1675,64 +1919,6 @@
           <w:rFonts w:ascii="Times New Roman" w:hAnsi="Times New Roman" w:cs="Times New Roman"/>
         </w:rPr>
       </w:pPr>
-      <w:r>
-        <w:rPr>
-          <w:rFonts w:ascii="Times New Roman" w:hAnsi="Times New Roman" w:cs="Times New Roman"/>
-        </w:rPr>
-        <w:t xml:space="preserve">Le second alignement est </w:t>
-      </w:r>
-      <w:proofErr w:type="gramStart"/>
-      <w:r>
-        <w:rPr>
-          <w:rFonts w:ascii="Times New Roman" w:hAnsi="Times New Roman" w:cs="Times New Roman"/>
-        </w:rPr>
-        <w:t>lancée</w:t>
-      </w:r>
-      <w:proofErr w:type="gramEnd"/>
-      <w:r>
-        <w:rPr>
-          <w:rFonts w:ascii="Times New Roman" w:hAnsi="Times New Roman" w:cs="Times New Roman"/>
-        </w:rPr>
-        <w:t xml:space="preserve"> sur deux protéines dont le </w:t>
-      </w:r>
-      <w:proofErr w:type="spellStart"/>
-      <w:r>
-        <w:rPr>
-          <w:rFonts w:ascii="Times New Roman" w:hAnsi="Times New Roman" w:cs="Times New Roman"/>
-        </w:rPr>
-        <w:t>TMscore</w:t>
-      </w:r>
-      <w:proofErr w:type="spellEnd"/>
-      <w:r>
-        <w:rPr>
-          <w:rFonts w:ascii="Times New Roman" w:hAnsi="Times New Roman" w:cs="Times New Roman"/>
-        </w:rPr>
-        <w:t xml:space="preserve"> est faible. Au contraire du cas d’alignement optimal, ce test permet d’observer le comportement de l’algorithme dans le cas de protéines peu homologues. L’alignement est effectué sur les protéines </w:t>
-      </w:r>
-      <w:r>
-        <w:rPr>
-          <w:rFonts w:ascii="Times New Roman" w:hAnsi="Times New Roman" w:cs="Times New Roman"/>
-        </w:rPr>
-        <w:t>6PF2K_1bif</w:t>
-      </w:r>
-      <w:r>
-        <w:rPr>
-          <w:rFonts w:ascii="Times New Roman" w:hAnsi="Times New Roman" w:cs="Times New Roman"/>
-        </w:rPr>
-        <w:t xml:space="preserve"> et </w:t>
-      </w:r>
-      <w:r>
-        <w:rPr>
-          <w:rFonts w:ascii="Times New Roman" w:hAnsi="Times New Roman" w:cs="Times New Roman"/>
-        </w:rPr>
-        <w:t>7kD_DNA_binding_1azpa</w:t>
-      </w:r>
-      <w:r>
-        <w:rPr>
-          <w:rFonts w:ascii="Times New Roman" w:hAnsi="Times New Roman" w:cs="Times New Roman"/>
-        </w:rPr>
-        <w:t>.</w:t>
-      </w:r>
     </w:p>
     <w:p>
       <w:pPr>
@@ -1741,40 +1927,6 @@
           <w:rFonts w:ascii="Times New Roman" w:hAnsi="Times New Roman" w:cs="Times New Roman"/>
         </w:rPr>
       </w:pPr>
-      <w:proofErr w:type="gramStart"/>
-      <w:r>
-        <w:rPr>
-          <w:rFonts w:ascii="Times New Roman" w:hAnsi="Times New Roman" w:cs="Times New Roman"/>
-        </w:rPr>
-        <w:t>python</w:t>
-      </w:r>
-      <w:proofErr w:type="gramEnd"/>
-      <w:r>
-        <w:rPr>
-          <w:rFonts w:ascii="Times New Roman" w:hAnsi="Times New Roman" w:cs="Times New Roman"/>
-        </w:rPr>
-        <w:t>3 main.py 6PF2K_1bif.t5emb 6PF2K_1BIF.fasta</w:t>
-      </w:r>
-      <w:r>
-        <w:rPr>
-          <w:rFonts w:ascii="Times New Roman" w:hAnsi="Times New Roman" w:cs="Times New Roman"/>
-        </w:rPr>
-        <w:t xml:space="preserve"> </w:t>
-      </w:r>
-      <w:r>
-        <w:rPr>
-          <w:rFonts w:ascii="Times New Roman" w:hAnsi="Times New Roman" w:cs="Times New Roman"/>
-        </w:rPr>
-        <w:t xml:space="preserve">7kD_DNA_binding_1azpa.t5emb 7KD_DNA_BINDING_1AZPA.fasta </w:t>
-      </w:r>
-      <w:proofErr w:type="spellStart"/>
-      <w:r>
-        <w:rPr>
-          <w:rFonts w:ascii="Times New Roman" w:hAnsi="Times New Roman" w:cs="Times New Roman"/>
-        </w:rPr>
-        <w:t>nw</w:t>
-      </w:r>
-      <w:proofErr w:type="spellEnd"/>
     </w:p>
     <w:p>
       <w:pPr>
@@ -1783,128 +1935,6 @@
           <w:rFonts w:ascii="Times New Roman" w:hAnsi="Times New Roman" w:cs="Times New Roman"/>
         </w:rPr>
       </w:pPr>
-    </w:p>
-    <w:p>
-      <w:pPr>
-        <w:jc w:val="both"/>
-        <w:rPr>
-          <w:rFonts w:ascii="Times New Roman" w:hAnsi="Times New Roman" w:cs="Times New Roman"/>
-        </w:rPr>
-      </w:pPr>
-      <w:r>
-        <w:rPr>
-          <w:rFonts w:ascii="Times New Roman" w:hAnsi="Times New Roman" w:cs="Times New Roman"/>
-        </w:rPr>
-        <w:t xml:space="preserve">Global </w:t>
-      </w:r>
-      <w:proofErr w:type="spellStart"/>
-      <w:r>
-        <w:rPr>
-          <w:rFonts w:ascii="Times New Roman" w:hAnsi="Times New Roman" w:cs="Times New Roman"/>
-        </w:rPr>
-        <w:t>alignment</w:t>
-      </w:r>
-      <w:proofErr w:type="spellEnd"/>
-      <w:r>
-        <w:rPr>
-          <w:rFonts w:ascii="Times New Roman" w:hAnsi="Times New Roman" w:cs="Times New Roman"/>
-        </w:rPr>
-        <w:t xml:space="preserve"> of 6PF2K_1bif and 7kD_DNA_binding_1azpa</w:t>
-      </w:r>
-    </w:p>
-    <w:p>
-      <w:pPr>
-        <w:jc w:val="both"/>
-        <w:rPr>
-          <w:rFonts w:ascii="Times New Roman" w:hAnsi="Times New Roman" w:cs="Times New Roman"/>
-        </w:rPr>
-      </w:pPr>
-      <w:proofErr w:type="spellStart"/>
-      <w:r>
-        <w:rPr>
-          <w:rFonts w:ascii="Times New Roman" w:hAnsi="Times New Roman" w:cs="Times New Roman"/>
-        </w:rPr>
-        <w:t>Alignment_score</w:t>
-      </w:r>
-      <w:proofErr w:type="spellEnd"/>
-      <w:r>
-        <w:rPr>
-          <w:rFonts w:ascii="Times New Roman" w:hAnsi="Times New Roman" w:cs="Times New Roman"/>
-        </w:rPr>
-        <w:t xml:space="preserve"> = 229.09141635142177</w:t>
-      </w:r>
-    </w:p>
-    <w:p>
-      <w:pPr>
-        <w:jc w:val="both"/>
-        <w:rPr>
-          <w:rFonts w:ascii="Times New Roman" w:hAnsi="Times New Roman" w:cs="Times New Roman"/>
-        </w:rPr>
-      </w:pPr>
-      <w:r>
-        <w:rPr>
-          <w:rFonts w:ascii="Times New Roman" w:hAnsi="Times New Roman" w:cs="Times New Roman"/>
-        </w:rPr>
-        <w:t>6PF2K_1bif</w:t>
-      </w:r>
-    </w:p>
-    <w:p>
-      <w:pPr>
-        <w:jc w:val="both"/>
-        <w:rPr>
-          <w:rFonts w:ascii="Times New Roman" w:hAnsi="Times New Roman" w:cs="Times New Roman"/>
-        </w:rPr>
-      </w:pPr>
-      <w:r>
-        <w:rPr>
-          <w:rFonts w:ascii="Times New Roman" w:hAnsi="Times New Roman" w:cs="Times New Roman"/>
-        </w:rPr>
-        <w:t>CPTLIV--MVGL-PA--RGKTYISKKLTRYLNFIGVPTREFNVGQ-YRRDM-VKTYKSFEFFLPDNEEGLKIRKQCALAALNDVRKFLSEEGGHVAVFDATNTTRER-RAM-I-FNF-G--E-QN-GYKTFFVESICVDPEVIAANIVQVKLG--SPDYVNRDSDEATE-DFMRRIECYENSYESLDEEQDR--DLSYIKIMDVGQSYVVNRVADHIQSRIVYYLMNIHVTPR</w:t>
-      </w:r>
-    </w:p>
-    <w:p>
-      <w:pPr>
-        <w:jc w:val="both"/>
-        <w:rPr>
-          <w:rFonts w:ascii="Times New Roman" w:hAnsi="Times New Roman" w:cs="Times New Roman"/>
-        </w:rPr>
-      </w:pPr>
-      <w:r>
-        <w:rPr>
-          <w:rFonts w:ascii="Times New Roman" w:hAnsi="Times New Roman" w:cs="Times New Roman"/>
-        </w:rPr>
-        <w:t>MVKV--KF--K-Y--KGEE-------------------KEVDTSKI-KKVWR-----------------------------------------------------V-G-K-MVSF--T-YD-D--NGK-TG----------------------RGAV-----SEKDAPKE-LLDMLARAER-----------EK--------------------------------------K</w:t>
-      </w:r>
-    </w:p>
-    <w:p>
-      <w:pPr>
-        <w:jc w:val="both"/>
-        <w:rPr>
-          <w:rFonts w:ascii="Times New Roman" w:hAnsi="Times New Roman" w:cs="Times New Roman"/>
-        </w:rPr>
-      </w:pPr>
-      <w:r>
-        <w:rPr>
-          <w:rFonts w:ascii="Times New Roman" w:hAnsi="Times New Roman" w:cs="Times New Roman"/>
-        </w:rPr>
-        <w:t>7kD_DNA_binding_1azpa</w:t>
-      </w:r>
-    </w:p>
-    <w:p>
-      <w:pPr>
-        <w:jc w:val="both"/>
-        <w:rPr>
-          <w:rFonts w:ascii="Times New Roman" w:hAnsi="Times New Roman" w:cs="Times New Roman"/>
-        </w:rPr>
-      </w:pPr>
-    </w:p>
-    <w:p>
-      <w:pPr>
-        <w:pStyle w:val="Titre1"/>
-      </w:pPr>
-      <w:r>
-        <w:t>Discussion</w:t>
-      </w:r>
     </w:p>
     <w:p>
       <w:pPr>
@@ -1937,7 +1967,27 @@
         <w:rPr>
           <w:rFonts w:ascii="Times New Roman" w:hAnsi="Times New Roman" w:cs="Times New Roman"/>
         </w:rPr>
-        <w:t>(</w:t>
+        <w:t xml:space="preserve">S. </w:t>
+      </w:r>
+      <w:proofErr w:type="spellStart"/>
+      <w:r>
+        <w:rPr>
+          <w:rFonts w:ascii="Times New Roman" w:hAnsi="Times New Roman" w:cs="Times New Roman"/>
+        </w:rPr>
+        <w:t>Altschul</w:t>
+      </w:r>
+      <w:proofErr w:type="spellEnd"/>
+      <w:r>
+        <w:rPr>
+          <w:rFonts w:ascii="Times New Roman" w:hAnsi="Times New Roman" w:cs="Times New Roman"/>
+        </w:rPr>
+        <w:t xml:space="preserve"> et al. (2017)</w:t>
+      </w:r>
+      <w:r>
+        <w:rPr>
+          <w:rFonts w:ascii="Times New Roman" w:hAnsi="Times New Roman" w:cs="Times New Roman"/>
+        </w:rPr>
+        <w:t xml:space="preserve"> </w:t>
       </w:r>
       <w:proofErr w:type="spellStart"/>
       <w:r>
@@ -2037,66 +2087,6 @@
         <w:t>Sequence</w:t>
       </w:r>
       <w:proofErr w:type="spellEnd"/>
-      <w:r>
-        <w:rPr>
-          <w:rFonts w:ascii="Times New Roman" w:hAnsi="Times New Roman" w:cs="Times New Roman"/>
-        </w:rPr>
-        <w:t xml:space="preserve"> </w:t>
-      </w:r>
-      <w:proofErr w:type="spellStart"/>
-      <w:r>
-        <w:rPr>
-          <w:rFonts w:ascii="Times New Roman" w:hAnsi="Times New Roman" w:cs="Times New Roman"/>
-        </w:rPr>
-        <w:t>AlignmentStephen</w:t>
-      </w:r>
-      <w:proofErr w:type="spellEnd"/>
-      <w:r>
-        <w:rPr>
-          <w:rFonts w:ascii="Times New Roman" w:hAnsi="Times New Roman" w:cs="Times New Roman"/>
-        </w:rPr>
-        <w:t xml:space="preserve"> F. </w:t>
-      </w:r>
-      <w:proofErr w:type="spellStart"/>
-      <w:r>
-        <w:rPr>
-          <w:rFonts w:ascii="Times New Roman" w:hAnsi="Times New Roman" w:cs="Times New Roman"/>
-        </w:rPr>
-        <w:t>Altschul</w:t>
-      </w:r>
-      <w:proofErr w:type="spellEnd"/>
-      <w:r>
-        <w:rPr>
-          <w:rFonts w:ascii="Times New Roman" w:hAnsi="Times New Roman" w:cs="Times New Roman"/>
-        </w:rPr>
-        <w:t xml:space="preserve"> and Mihai Pop.</w:t>
-      </w:r>
-      <w:r>
-        <w:rPr>
-          <w:rFonts w:ascii="Times New Roman" w:hAnsi="Times New Roman" w:cs="Times New Roman"/>
-        </w:rPr>
-        <w:t xml:space="preserve"> </w:t>
-      </w:r>
-      <w:r>
-        <w:rPr>
-          <w:rFonts w:ascii="Times New Roman" w:hAnsi="Times New Roman" w:cs="Times New Roman"/>
-        </w:rPr>
-        <w:t xml:space="preserve">2017 </w:t>
-      </w:r>
-      <w:proofErr w:type="spellStart"/>
-      <w:r>
-        <w:rPr>
-          <w:rFonts w:ascii="Times New Roman" w:hAnsi="Times New Roman" w:cs="Times New Roman"/>
-        </w:rPr>
-        <w:t>Nov</w:t>
-      </w:r>
-      <w:proofErr w:type="spellEnd"/>
-      <w:r>
-        <w:rPr>
-          <w:rFonts w:ascii="Times New Roman" w:hAnsi="Times New Roman" w:cs="Times New Roman"/>
-        </w:rPr>
-        <w:t>).</w:t>
-      </w:r>
     </w:p>
     <w:p>
       <w:pPr>
@@ -2114,7 +2104,7 @@
         <w:rPr>
           <w:rFonts w:ascii="Times New Roman" w:hAnsi="Times New Roman" w:cs="Times New Roman"/>
         </w:rPr>
-        <w:t>(</w:t>
+        <w:t xml:space="preserve">T. </w:t>
       </w:r>
       <w:proofErr w:type="spellStart"/>
       <w:r>
@@ -2128,7 +2118,13 @@
         <w:rPr>
           <w:rFonts w:ascii="Times New Roman" w:hAnsi="Times New Roman" w:cs="Times New Roman"/>
         </w:rPr>
-        <w:t xml:space="preserve"> T, Berger B. Learning the </w:t>
+        <w:t xml:space="preserve"> et al. (2021)</w:t>
+      </w:r>
+      <w:r>
+        <w:rPr>
+          <w:rFonts w:ascii="Times New Roman" w:hAnsi="Times New Roman" w:cs="Times New Roman"/>
+        </w:rPr>
+        <w:t xml:space="preserve"> Learning the </w:t>
       </w:r>
       <w:proofErr w:type="spellStart"/>
       <w:r>
@@ -2178,85 +2174,7 @@
         <w:rPr>
           <w:rFonts w:ascii="Times New Roman" w:hAnsi="Times New Roman" w:cs="Times New Roman"/>
         </w:rPr>
-        <w:t xml:space="preserve">. </w:t>
-      </w:r>
-      <w:proofErr w:type="spellStart"/>
-      <w:r>
-        <w:rPr>
-          <w:rFonts w:ascii="Times New Roman" w:hAnsi="Times New Roman" w:cs="Times New Roman"/>
-        </w:rPr>
-        <w:t>Cell</w:t>
-      </w:r>
-      <w:proofErr w:type="spellEnd"/>
-      <w:r>
-        <w:rPr>
-          <w:rFonts w:ascii="Times New Roman" w:hAnsi="Times New Roman" w:cs="Times New Roman"/>
-        </w:rPr>
-        <w:t xml:space="preserve"> </w:t>
-      </w:r>
-      <w:proofErr w:type="spellStart"/>
-      <w:r>
-        <w:rPr>
-          <w:rFonts w:ascii="Times New Roman" w:hAnsi="Times New Roman" w:cs="Times New Roman"/>
-        </w:rPr>
-        <w:t>Syst</w:t>
-      </w:r>
-      <w:proofErr w:type="spellEnd"/>
-      <w:r>
-        <w:rPr>
-          <w:rFonts w:ascii="Times New Roman" w:hAnsi="Times New Roman" w:cs="Times New Roman"/>
-        </w:rPr>
-        <w:t xml:space="preserve">. 2021 Jun </w:t>
-      </w:r>
-      <w:proofErr w:type="gramStart"/>
-      <w:r>
-        <w:rPr>
-          <w:rFonts w:ascii="Times New Roman" w:hAnsi="Times New Roman" w:cs="Times New Roman"/>
-        </w:rPr>
-        <w:t>16;</w:t>
-      </w:r>
-      <w:proofErr w:type="gramEnd"/>
-      <w:r>
-        <w:rPr>
-          <w:rFonts w:ascii="Times New Roman" w:hAnsi="Times New Roman" w:cs="Times New Roman"/>
-        </w:rPr>
-        <w:t xml:space="preserve">12(6):654-669.e3. </w:t>
-      </w:r>
-      <w:proofErr w:type="spellStart"/>
-      <w:proofErr w:type="gramStart"/>
-      <w:r>
-        <w:rPr>
-          <w:rFonts w:ascii="Times New Roman" w:hAnsi="Times New Roman" w:cs="Times New Roman"/>
-        </w:rPr>
-        <w:t>doi</w:t>
-      </w:r>
-      <w:proofErr w:type="spellEnd"/>
-      <w:r>
-        <w:rPr>
-          <w:rFonts w:ascii="Times New Roman" w:hAnsi="Times New Roman" w:cs="Times New Roman"/>
-        </w:rPr>
-        <w:t>:</w:t>
-      </w:r>
-      <w:proofErr w:type="gramEnd"/>
-      <w:r>
-        <w:rPr>
-          <w:rFonts w:ascii="Times New Roman" w:hAnsi="Times New Roman" w:cs="Times New Roman"/>
-        </w:rPr>
-        <w:t xml:space="preserve"> 10.1016/j.cels.2021.05.017. </w:t>
-      </w:r>
-      <w:proofErr w:type="gramStart"/>
-      <w:r>
-        <w:rPr>
-          <w:rFonts w:ascii="Times New Roman" w:hAnsi="Times New Roman" w:cs="Times New Roman"/>
-        </w:rPr>
-        <w:t>PMID:</w:t>
-      </w:r>
-      <w:proofErr w:type="gramEnd"/>
-      <w:r>
-        <w:rPr>
-          <w:rFonts w:ascii="Times New Roman" w:hAnsi="Times New Roman" w:cs="Times New Roman"/>
-        </w:rPr>
-        <w:t xml:space="preserve"> 34139171; PMCID: PMC8238390)</w:t>
+        <w:t>.</w:t>
       </w:r>
     </w:p>
     <w:p>
@@ -2296,7 +2214,19 @@
         <w:rPr>
           <w:rFonts w:ascii="Times New Roman" w:hAnsi="Times New Roman" w:cs="Times New Roman"/>
         </w:rPr>
-        <w:t xml:space="preserve">, Christian D. (1970). "A </w:t>
+        <w:t>, Christian D. (1970)</w:t>
+      </w:r>
+      <w:r>
+        <w:rPr>
+          <w:rFonts w:ascii="Times New Roman" w:hAnsi="Times New Roman" w:cs="Times New Roman"/>
+        </w:rPr>
+        <w:t xml:space="preserve"> </w:t>
+      </w:r>
+      <w:r>
+        <w:rPr>
+          <w:rFonts w:ascii="Times New Roman" w:hAnsi="Times New Roman" w:cs="Times New Roman"/>
+        </w:rPr>
+        <w:t xml:space="preserve">A </w:t>
       </w:r>
       <w:proofErr w:type="spellStart"/>
       <w:r>
@@ -2324,13 +2254,7 @@
         <w:rPr>
           <w:rFonts w:ascii="Times New Roman" w:hAnsi="Times New Roman" w:cs="Times New Roman"/>
         </w:rPr>
-        <w:t xml:space="preserve"> </w:t>
-      </w:r>
-      <w:r>
-        <w:rPr>
-          <w:rFonts w:ascii="Times New Roman" w:hAnsi="Times New Roman" w:cs="Times New Roman"/>
-        </w:rPr>
-        <w:t xml:space="preserve">applicable to the </w:t>
+        <w:t xml:space="preserve"> applicable to the </w:t>
       </w:r>
       <w:proofErr w:type="spellStart"/>
       <w:r>
@@ -2428,63 +2352,7 @@
         <w:rPr>
           <w:rFonts w:ascii="Times New Roman" w:hAnsi="Times New Roman" w:cs="Times New Roman"/>
         </w:rPr>
-        <w:t xml:space="preserve">". Journal of </w:t>
-      </w:r>
-      <w:proofErr w:type="spellStart"/>
-      <w:r>
-        <w:rPr>
-          <w:rFonts w:ascii="Times New Roman" w:hAnsi="Times New Roman" w:cs="Times New Roman"/>
-        </w:rPr>
-        <w:t>Molecular</w:t>
-      </w:r>
-      <w:proofErr w:type="spellEnd"/>
-      <w:r>
-        <w:rPr>
-          <w:rFonts w:ascii="Times New Roman" w:hAnsi="Times New Roman" w:cs="Times New Roman"/>
-        </w:rPr>
-        <w:t xml:space="preserve"> </w:t>
-      </w:r>
-      <w:proofErr w:type="spellStart"/>
-      <w:r>
-        <w:rPr>
-          <w:rFonts w:ascii="Times New Roman" w:hAnsi="Times New Roman" w:cs="Times New Roman"/>
-        </w:rPr>
-        <w:t>Biology</w:t>
-      </w:r>
-      <w:proofErr w:type="spellEnd"/>
-      <w:r>
-        <w:rPr>
-          <w:rFonts w:ascii="Times New Roman" w:hAnsi="Times New Roman" w:cs="Times New Roman"/>
-        </w:rPr>
-        <w:t>. 48 (3</w:t>
-      </w:r>
-      <w:proofErr w:type="gramStart"/>
-      <w:r>
-        <w:rPr>
-          <w:rFonts w:ascii="Times New Roman" w:hAnsi="Times New Roman" w:cs="Times New Roman"/>
-        </w:rPr>
-        <w:t>):</w:t>
-      </w:r>
-      <w:proofErr w:type="gramEnd"/>
-      <w:r>
-        <w:rPr>
-          <w:rFonts w:ascii="Times New Roman" w:hAnsi="Times New Roman" w:cs="Times New Roman"/>
-        </w:rPr>
-        <w:t xml:space="preserve"> 443–53. </w:t>
-      </w:r>
-      <w:proofErr w:type="gramStart"/>
-      <w:r>
-        <w:rPr>
-          <w:rFonts w:ascii="Times New Roman" w:hAnsi="Times New Roman" w:cs="Times New Roman"/>
-        </w:rPr>
-        <w:t>doi:</w:t>
-      </w:r>
-      <w:proofErr w:type="gramEnd"/>
-      <w:r>
-        <w:rPr>
-          <w:rFonts w:ascii="Times New Roman" w:hAnsi="Times New Roman" w:cs="Times New Roman"/>
-        </w:rPr>
-        <w:t>10.1016/0022-2836(70)90057-4. PMID 5420325.</w:t>
+        <w:t>.</w:t>
       </w:r>
     </w:p>
     <w:p>
@@ -2502,19 +2370,19 @@
         <w:rPr>
           <w:rFonts w:ascii="Times New Roman" w:hAnsi="Times New Roman" w:cs="Times New Roman"/>
         </w:rPr>
-        <w:t>Smith, Temple F. &amp; Waterman, Michael S. (1981). "Identification of</w:t>
-      </w:r>
-      <w:r>
-        <w:rPr>
-          <w:rFonts w:ascii="Times New Roman" w:hAnsi="Times New Roman" w:cs="Times New Roman"/>
-        </w:rPr>
-        <w:t xml:space="preserve"> </w:t>
-      </w:r>
-      <w:r>
-        <w:rPr>
-          <w:rFonts w:ascii="Times New Roman" w:hAnsi="Times New Roman" w:cs="Times New Roman"/>
-        </w:rPr>
-        <w:t xml:space="preserve">Common </w:t>
+        <w:t>Smith, Temple F. &amp; Waterman, Michael S. (1981)</w:t>
+      </w:r>
+      <w:r>
+        <w:rPr>
+          <w:rFonts w:ascii="Times New Roman" w:hAnsi="Times New Roman" w:cs="Times New Roman"/>
+        </w:rPr>
+        <w:t xml:space="preserve"> </w:t>
+      </w:r>
+      <w:r>
+        <w:rPr>
+          <w:rFonts w:ascii="Times New Roman" w:hAnsi="Times New Roman" w:cs="Times New Roman"/>
+        </w:rPr>
+        <w:t xml:space="preserve">Identification of Common </w:t>
       </w:r>
       <w:proofErr w:type="spellStart"/>
       <w:r>
@@ -2542,101 +2410,7 @@
         <w:rPr>
           <w:rFonts w:ascii="Times New Roman" w:hAnsi="Times New Roman" w:cs="Times New Roman"/>
         </w:rPr>
-        <w:t xml:space="preserve">" (PDF). Journal of </w:t>
-      </w:r>
-      <w:proofErr w:type="spellStart"/>
-      <w:r>
-        <w:rPr>
-          <w:rFonts w:ascii="Times New Roman" w:hAnsi="Times New Roman" w:cs="Times New Roman"/>
-        </w:rPr>
-        <w:t>Molecular</w:t>
-      </w:r>
-      <w:proofErr w:type="spellEnd"/>
-      <w:r>
-        <w:rPr>
-          <w:rFonts w:ascii="Times New Roman" w:hAnsi="Times New Roman" w:cs="Times New Roman"/>
-        </w:rPr>
-        <w:t xml:space="preserve"> </w:t>
-      </w:r>
-      <w:proofErr w:type="spellStart"/>
-      <w:r>
-        <w:rPr>
-          <w:rFonts w:ascii="Times New Roman" w:hAnsi="Times New Roman" w:cs="Times New Roman"/>
-        </w:rPr>
-        <w:t>Biology</w:t>
-      </w:r>
-      <w:proofErr w:type="spellEnd"/>
-      <w:r>
-        <w:rPr>
-          <w:rFonts w:ascii="Times New Roman" w:hAnsi="Times New Roman" w:cs="Times New Roman"/>
-        </w:rPr>
-        <w:t>. 147</w:t>
-      </w:r>
-      <w:r>
-        <w:rPr>
-          <w:rFonts w:ascii="Times New Roman" w:hAnsi="Times New Roman" w:cs="Times New Roman"/>
-        </w:rPr>
-        <w:t xml:space="preserve"> </w:t>
-      </w:r>
-      <w:r>
-        <w:rPr>
-          <w:rFonts w:ascii="Times New Roman" w:hAnsi="Times New Roman" w:cs="Times New Roman"/>
-        </w:rPr>
-        <w:t>(1</w:t>
-      </w:r>
-      <w:proofErr w:type="gramStart"/>
-      <w:r>
-        <w:rPr>
-          <w:rFonts w:ascii="Times New Roman" w:hAnsi="Times New Roman" w:cs="Times New Roman"/>
-        </w:rPr>
-        <w:t>):</w:t>
-      </w:r>
-      <w:proofErr w:type="gramEnd"/>
-      <w:r>
-        <w:rPr>
-          <w:rFonts w:ascii="Times New Roman" w:hAnsi="Times New Roman" w:cs="Times New Roman"/>
-        </w:rPr>
-        <w:t xml:space="preserve"> 195–197. </w:t>
-      </w:r>
-      <w:proofErr w:type="spellStart"/>
-      <w:r>
-        <w:rPr>
-          <w:rFonts w:ascii="Times New Roman" w:hAnsi="Times New Roman" w:cs="Times New Roman"/>
-        </w:rPr>
-        <w:t>CiteSeerX</w:t>
-      </w:r>
-      <w:proofErr w:type="spellEnd"/>
-      <w:r>
-        <w:rPr>
-          <w:rFonts w:ascii="Times New Roman" w:hAnsi="Times New Roman" w:cs="Times New Roman"/>
-        </w:rPr>
-        <w:t xml:space="preserve"> 10.1.1.63.2897. </w:t>
-      </w:r>
-      <w:proofErr w:type="gramStart"/>
-      <w:r>
-        <w:rPr>
-          <w:rFonts w:ascii="Times New Roman" w:hAnsi="Times New Roman" w:cs="Times New Roman"/>
-        </w:rPr>
-        <w:t>doi:</w:t>
-      </w:r>
-      <w:proofErr w:type="gramEnd"/>
-      <w:r>
-        <w:rPr>
-          <w:rFonts w:ascii="Times New Roman" w:hAnsi="Times New Roman" w:cs="Times New Roman"/>
-        </w:rPr>
-        <w:t>10.1016/0022-2836(81)90087-5.</w:t>
-      </w:r>
-      <w:r>
-        <w:rPr>
-          <w:rFonts w:ascii="Times New Roman" w:hAnsi="Times New Roman" w:cs="Times New Roman"/>
-        </w:rPr>
-        <w:t xml:space="preserve"> </w:t>
-      </w:r>
-      <w:r>
-        <w:rPr>
-          <w:rFonts w:ascii="Times New Roman" w:hAnsi="Times New Roman" w:cs="Times New Roman"/>
-        </w:rPr>
-        <w:t>PMID 7265238</w:t>
+        <w:t>.</w:t>
       </w:r>
     </w:p>
     <w:p>
@@ -2650,157 +2424,159 @@
           <w:rFonts w:ascii="Times New Roman" w:hAnsi="Times New Roman" w:cs="Times New Roman"/>
         </w:rPr>
       </w:pPr>
-      <w:proofErr w:type="spellStart"/>
-      <w:proofErr w:type="gramStart"/>
-      <w:r>
-        <w:rPr>
-          <w:rFonts w:ascii="Times New Roman" w:hAnsi="Times New Roman" w:cs="Times New Roman"/>
-        </w:rPr>
-        <w:lastRenderedPageBreak/>
-        <w:t>ProtTrans</w:t>
-      </w:r>
-      <w:proofErr w:type="spellEnd"/>
-      <w:r>
-        <w:rPr>
-          <w:rFonts w:ascii="Times New Roman" w:hAnsi="Times New Roman" w:cs="Times New Roman"/>
-        </w:rPr>
-        <w:t>:</w:t>
-      </w:r>
-      <w:proofErr w:type="gramEnd"/>
-      <w:r>
-        <w:rPr>
-          <w:rFonts w:ascii="Times New Roman" w:hAnsi="Times New Roman" w:cs="Times New Roman"/>
-        </w:rPr>
-        <w:t xml:space="preserve"> </w:t>
-      </w:r>
-      <w:proofErr w:type="spellStart"/>
-      <w:r>
-        <w:rPr>
-          <w:rFonts w:ascii="Times New Roman" w:hAnsi="Times New Roman" w:cs="Times New Roman"/>
-        </w:rPr>
-        <w:t>Towards</w:t>
-      </w:r>
-      <w:proofErr w:type="spellEnd"/>
-      <w:r>
-        <w:rPr>
-          <w:rFonts w:ascii="Times New Roman" w:hAnsi="Times New Roman" w:cs="Times New Roman"/>
-        </w:rPr>
-        <w:t xml:space="preserve"> Cracking the </w:t>
-      </w:r>
-      <w:proofErr w:type="spellStart"/>
-      <w:r>
-        <w:rPr>
-          <w:rFonts w:ascii="Times New Roman" w:hAnsi="Times New Roman" w:cs="Times New Roman"/>
-        </w:rPr>
-        <w:t>Language</w:t>
-      </w:r>
-      <w:proofErr w:type="spellEnd"/>
-      <w:r>
-        <w:rPr>
-          <w:rFonts w:ascii="Times New Roman" w:hAnsi="Times New Roman" w:cs="Times New Roman"/>
-        </w:rPr>
-        <w:t xml:space="preserve"> of </w:t>
-      </w:r>
-      <w:proofErr w:type="spellStart"/>
-      <w:r>
-        <w:rPr>
-          <w:rFonts w:ascii="Times New Roman" w:hAnsi="Times New Roman" w:cs="Times New Roman"/>
-        </w:rPr>
-        <w:t>Life's</w:t>
-      </w:r>
-      <w:proofErr w:type="spellEnd"/>
-      <w:r>
-        <w:rPr>
-          <w:rFonts w:ascii="Times New Roman" w:hAnsi="Times New Roman" w:cs="Times New Roman"/>
-        </w:rPr>
-        <w:t xml:space="preserve"> Code </w:t>
-      </w:r>
-      <w:proofErr w:type="spellStart"/>
-      <w:r>
-        <w:rPr>
-          <w:rFonts w:ascii="Times New Roman" w:hAnsi="Times New Roman" w:cs="Times New Roman"/>
-        </w:rPr>
-        <w:t>Through</w:t>
-      </w:r>
-      <w:proofErr w:type="spellEnd"/>
-      <w:r>
-        <w:rPr>
-          <w:rFonts w:ascii="Times New Roman" w:hAnsi="Times New Roman" w:cs="Times New Roman"/>
-        </w:rPr>
-        <w:t xml:space="preserve"> Self-</w:t>
-      </w:r>
-      <w:proofErr w:type="spellStart"/>
-      <w:r>
-        <w:rPr>
-          <w:rFonts w:ascii="Times New Roman" w:hAnsi="Times New Roman" w:cs="Times New Roman"/>
-        </w:rPr>
-        <w:t>Supervised</w:t>
-      </w:r>
-      <w:proofErr w:type="spellEnd"/>
-      <w:r>
-        <w:rPr>
-          <w:rFonts w:ascii="Times New Roman" w:hAnsi="Times New Roman" w:cs="Times New Roman"/>
-        </w:rPr>
-        <w:t xml:space="preserve"> </w:t>
-      </w:r>
-      <w:proofErr w:type="spellStart"/>
-      <w:r>
-        <w:rPr>
-          <w:rFonts w:ascii="Times New Roman" w:hAnsi="Times New Roman" w:cs="Times New Roman"/>
-        </w:rPr>
-        <w:t>Deep</w:t>
-      </w:r>
-      <w:proofErr w:type="spellEnd"/>
-      <w:r>
-        <w:rPr>
-          <w:rFonts w:ascii="Times New Roman" w:hAnsi="Times New Roman" w:cs="Times New Roman"/>
-        </w:rPr>
-        <w:t xml:space="preserve"> Learning and High Performance </w:t>
-      </w:r>
-      <w:proofErr w:type="spellStart"/>
-      <w:r>
-        <w:rPr>
-          <w:rFonts w:ascii="Times New Roman" w:hAnsi="Times New Roman" w:cs="Times New Roman"/>
-        </w:rPr>
-        <w:t>Computing</w:t>
-      </w:r>
-      <w:proofErr w:type="spellEnd"/>
-      <w:r>
-        <w:rPr>
-          <w:rFonts w:ascii="Times New Roman" w:hAnsi="Times New Roman" w:cs="Times New Roman"/>
-        </w:rPr>
-        <w:t xml:space="preserve"> </w:t>
-      </w:r>
-      <w:hyperlink r:id="rId11" w:history="1">
+      <w:hyperlink r:id="rId12" w:history="1">
         <w:r>
           <w:rPr>
-            <w:rStyle w:val="Lienhypertexte"/>
-            <w:rFonts w:ascii="Arial" w:hAnsi="Arial" w:cs="Arial"/>
-            <w:color w:val="006621"/>
-            <w:sz w:val="20"/>
-            <w:szCs w:val="20"/>
-            <w:shd w:val="clear" w:color="auto" w:fill="FFFFFF"/>
+            <w:rFonts w:ascii="Times New Roman" w:hAnsi="Times New Roman" w:cs="Times New Roman"/>
           </w:rPr>
           <w:t>A </w:t>
         </w:r>
         <w:proofErr w:type="spellStart"/>
         <w:r>
           <w:rPr>
-            <w:rStyle w:val="Lienhypertexte"/>
-            <w:rFonts w:ascii="Arial" w:hAnsi="Arial" w:cs="Arial"/>
-            <w:b/>
-            <w:bCs/>
-            <w:color w:val="006621"/>
-            <w:sz w:val="20"/>
-            <w:szCs w:val="20"/>
-            <w:shd w:val="clear" w:color="auto" w:fill="FFFFFF"/>
+            <w:rFonts w:ascii="Times New Roman" w:hAnsi="Times New Roman" w:cs="Times New Roman"/>
           </w:rPr>
           <w:t>Elnaggar</w:t>
         </w:r>
         <w:proofErr w:type="spellEnd"/>
       </w:hyperlink>
       <w:r>
-        <w:t>, 2020</w:t>
+        <w:rPr>
+          <w:rFonts w:ascii="Times New Roman" w:hAnsi="Times New Roman" w:cs="Times New Roman"/>
+        </w:rPr>
+        <w:t xml:space="preserve"> et al. (</w:t>
+      </w:r>
+      <w:r>
+        <w:rPr>
+          <w:rFonts w:ascii="Times New Roman" w:hAnsi="Times New Roman" w:cs="Times New Roman"/>
+        </w:rPr>
+        <w:t>2020</w:t>
+      </w:r>
+      <w:r>
+        <w:rPr>
+          <w:rFonts w:ascii="Times New Roman" w:hAnsi="Times New Roman" w:cs="Times New Roman"/>
+        </w:rPr>
+        <w:t xml:space="preserve">) </w:t>
+      </w:r>
+      <w:proofErr w:type="spellStart"/>
+      <w:proofErr w:type="gramStart"/>
+      <w:r>
+        <w:rPr>
+          <w:rFonts w:ascii="Times New Roman" w:hAnsi="Times New Roman" w:cs="Times New Roman"/>
+        </w:rPr>
+        <w:t>ProtTrans</w:t>
+      </w:r>
+      <w:proofErr w:type="spellEnd"/>
+      <w:r>
+        <w:rPr>
+          <w:rFonts w:ascii="Times New Roman" w:hAnsi="Times New Roman" w:cs="Times New Roman"/>
+        </w:rPr>
+        <w:t>:</w:t>
+      </w:r>
+      <w:proofErr w:type="gramEnd"/>
+      <w:r>
+        <w:rPr>
+          <w:rFonts w:ascii="Times New Roman" w:hAnsi="Times New Roman" w:cs="Times New Roman"/>
+        </w:rPr>
+        <w:t xml:space="preserve"> </w:t>
+      </w:r>
+      <w:proofErr w:type="spellStart"/>
+      <w:r>
+        <w:rPr>
+          <w:rFonts w:ascii="Times New Roman" w:hAnsi="Times New Roman" w:cs="Times New Roman"/>
+        </w:rPr>
+        <w:t>Towards</w:t>
+      </w:r>
+      <w:proofErr w:type="spellEnd"/>
+      <w:r>
+        <w:rPr>
+          <w:rFonts w:ascii="Times New Roman" w:hAnsi="Times New Roman" w:cs="Times New Roman"/>
+        </w:rPr>
+        <w:t xml:space="preserve"> Cracking the </w:t>
+      </w:r>
+      <w:proofErr w:type="spellStart"/>
+      <w:r>
+        <w:rPr>
+          <w:rFonts w:ascii="Times New Roman" w:hAnsi="Times New Roman" w:cs="Times New Roman"/>
+        </w:rPr>
+        <w:t>Language</w:t>
+      </w:r>
+      <w:proofErr w:type="spellEnd"/>
+      <w:r>
+        <w:rPr>
+          <w:rFonts w:ascii="Times New Roman" w:hAnsi="Times New Roman" w:cs="Times New Roman"/>
+        </w:rPr>
+        <w:t xml:space="preserve"> of </w:t>
+      </w:r>
+      <w:proofErr w:type="spellStart"/>
+      <w:r>
+        <w:rPr>
+          <w:rFonts w:ascii="Times New Roman" w:hAnsi="Times New Roman" w:cs="Times New Roman"/>
+        </w:rPr>
+        <w:t>Life's</w:t>
+      </w:r>
+      <w:proofErr w:type="spellEnd"/>
+      <w:r>
+        <w:rPr>
+          <w:rFonts w:ascii="Times New Roman" w:hAnsi="Times New Roman" w:cs="Times New Roman"/>
+        </w:rPr>
+        <w:t xml:space="preserve"> Code </w:t>
+      </w:r>
+      <w:proofErr w:type="spellStart"/>
+      <w:r>
+        <w:rPr>
+          <w:rFonts w:ascii="Times New Roman" w:hAnsi="Times New Roman" w:cs="Times New Roman"/>
+        </w:rPr>
+        <w:t>Through</w:t>
+      </w:r>
+      <w:proofErr w:type="spellEnd"/>
+      <w:r>
+        <w:rPr>
+          <w:rFonts w:ascii="Times New Roman" w:hAnsi="Times New Roman" w:cs="Times New Roman"/>
+        </w:rPr>
+        <w:t xml:space="preserve"> Self-</w:t>
+      </w:r>
+      <w:proofErr w:type="spellStart"/>
+      <w:r>
+        <w:rPr>
+          <w:rFonts w:ascii="Times New Roman" w:hAnsi="Times New Roman" w:cs="Times New Roman"/>
+        </w:rPr>
+        <w:t>Supervised</w:t>
+      </w:r>
+      <w:proofErr w:type="spellEnd"/>
+      <w:r>
+        <w:rPr>
+          <w:rFonts w:ascii="Times New Roman" w:hAnsi="Times New Roman" w:cs="Times New Roman"/>
+        </w:rPr>
+        <w:t xml:space="preserve"> </w:t>
+      </w:r>
+      <w:proofErr w:type="spellStart"/>
+      <w:r>
+        <w:rPr>
+          <w:rFonts w:ascii="Times New Roman" w:hAnsi="Times New Roman" w:cs="Times New Roman"/>
+        </w:rPr>
+        <w:t>Deep</w:t>
+      </w:r>
+      <w:proofErr w:type="spellEnd"/>
+      <w:r>
+        <w:rPr>
+          <w:rFonts w:ascii="Times New Roman" w:hAnsi="Times New Roman" w:cs="Times New Roman"/>
+        </w:rPr>
+        <w:t xml:space="preserve"> Learning and High Performance </w:t>
+      </w:r>
+      <w:proofErr w:type="spellStart"/>
+      <w:r>
+        <w:rPr>
+          <w:rFonts w:ascii="Times New Roman" w:hAnsi="Times New Roman" w:cs="Times New Roman"/>
+        </w:rPr>
+        <w:t>Computing</w:t>
+      </w:r>
+      <w:proofErr w:type="spellEnd"/>
+      <w:r>
+        <w:rPr>
+          <w:rFonts w:ascii="Times New Roman" w:hAnsi="Times New Roman" w:cs="Times New Roman"/>
+        </w:rPr>
+        <w:t xml:space="preserve"> </w:t>
       </w:r>
     </w:p>
     <w:p>
@@ -2900,6 +2676,36 @@
         </w:rPr>
         <w:t>ées</w:t>
       </w:r>
+    </w:p>
+    <w:p>
+      <w:pPr>
+        <w:jc w:val="both"/>
+        <w:rPr>
+          <w:rFonts w:ascii="Times New Roman" w:hAnsi="Times New Roman" w:cs="Times New Roman"/>
+        </w:rPr>
+      </w:pPr>
+      <w:proofErr w:type="gramStart"/>
+      <w:r>
+        <w:rPr>
+          <w:rFonts w:ascii="Times New Roman" w:hAnsi="Times New Roman" w:cs="Times New Roman"/>
+        </w:rPr>
+        <w:t>python</w:t>
+      </w:r>
+      <w:proofErr w:type="gramEnd"/>
+      <w:r>
+        <w:rPr>
+          <w:rFonts w:ascii="Times New Roman" w:hAnsi="Times New Roman" w:cs="Times New Roman"/>
+        </w:rPr>
+        <w:t xml:space="preserve">3 main.py 6PF2K_1bif.t5emb 6PF2K_1BIF.fasta 7kD_DNA_binding_1azpa.t5emb 7KD_DNA_BINDING_1AZPA.fasta </w:t>
+      </w:r>
+      <w:proofErr w:type="spellStart"/>
+      <w:r>
+        <w:rPr>
+          <w:rFonts w:ascii="Times New Roman" w:hAnsi="Times New Roman" w:cs="Times New Roman"/>
+        </w:rPr>
+        <w:t>nw</w:t>
+      </w:r>
+      <w:proofErr w:type="spellEnd"/>
     </w:p>
     <w:p>
       <w:pPr>
@@ -13408,7 +13214,7 @@
     </w:p>
     <w:p/>
     <w:sectPr>
-      <w:footerReference w:type="default" r:id="rId12"/>
+      <w:footerReference w:type="default" r:id="rId13"/>
       <w:pgSz w:w="11906" w:h="16838"/>
       <w:pgMar w:top="1417" w:right="1417" w:bottom="1417" w:left="1417" w:header="708" w:footer="708" w:gutter="0"/>
       <w:cols w:space="708"/>
@@ -14441,6 +14247,7 @@
   <w:style w:type="character" w:default="1" w:styleId="Policepardfaut">
     <w:name w:val="Default Paragraph Font"/>
     <w:uiPriority w:val="1"/>
+    <w:semiHidden/>
     <w:unhideWhenUsed/>
   </w:style>
   <w:style w:type="table" w:default="1" w:styleId="TableauNormal">

</xml_diff>